<commit_message>
compare DMD methods (SVD vs. Hu)
Adds numerical comparison of SVD-based DMD vs. Hu's formulation
Compare goodness of fit for partial vs. full DMD reconstruction
Plot eigenvalues on unit circle
Plot FNC time courses for selected connections
Change image save location
</commit_message>
<xml_diff>
--- a/Reports/28-June-2024.docx
+++ b/Reports/28-June-2024.docx
@@ -1,6 +1,6 @@
 
 <file path=word/document.xml><?xml version="1.0" encoding="utf-8"?>
-<w:document xmlns:wpc="http://schemas.microsoft.com/office/word/2010/wordprocessingCanvas" xmlns:cx="http://schemas.microsoft.com/office/drawing/2014/chartex" xmlns:cx1="http://schemas.microsoft.com/office/drawing/2015/9/8/chartex" xmlns:cx2="http://schemas.microsoft.com/office/drawing/2015/10/21/chartex" xmlns:cx3="http://schemas.microsoft.com/office/drawing/2016/5/9/chartex" xmlns:cx4="http://schemas.microsoft.com/office/drawing/2016/5/10/chartex" xmlns:cx5="http://schemas.microsoft.com/office/drawing/2016/5/11/chartex" xmlns:cx6="http://schemas.microsoft.com/office/drawing/2016/5/12/chartex" xmlns:cx7="http://schemas.microsoft.com/office/drawing/2016/5/13/chartex" xmlns:cx8="http://schemas.microsoft.com/office/drawing/2016/5/14/chartex" xmlns:mc="http://schemas.openxmlformats.org/markup-compatibility/2006" xmlns:aink="http://schemas.microsoft.com/office/drawing/2016/ink" xmlns:am3d="http://schemas.microsoft.com/office/drawing/2017/model3d" xmlns:o="urn:schemas-microsoft-com:office:office" xmlns:oel="http://schemas.microsoft.com/office/2019/extlst" xmlns:r="http://schemas.openxmlformats.org/officeDocument/2006/relationships" xmlns:m="http://schemas.openxmlformats.org/officeDocument/2006/math" xmlns:v="urn:schemas-microsoft-com:vml" xmlns:wp14="http://schemas.microsoft.com/office/word/2010/wordprocessingDrawing" xmlns:wp="http://schemas.openxmlformats.org/drawingml/2006/wordprocessingDrawing" xmlns:w10="urn:schemas-microsoft-com:office:word" xmlns:w="http://schemas.openxmlformats.org/wordprocessingml/2006/main" xmlns:w14="http://schemas.microsoft.com/office/word/2010/wordml" xmlns:w15="http://schemas.microsoft.com/office/word/2012/wordml" xmlns:w16cex="http://schemas.microsoft.com/office/word/2018/wordml/cex" xmlns:w16cid="http://schemas.microsoft.com/office/word/2016/wordml/cid" xmlns:w16="http://schemas.microsoft.com/office/word/2018/wordml" xmlns:w16sdtdh="http://schemas.microsoft.com/office/word/2020/wordml/sdtdatahash" xmlns:w16se="http://schemas.microsoft.com/office/word/2015/wordml/symex" xmlns:wpg="http://schemas.microsoft.com/office/word/2010/wordprocessingGroup" xmlns:wpi="http://schemas.microsoft.com/office/word/2010/wordprocessingInk" xmlns:wne="http://schemas.microsoft.com/office/word/2006/wordml" xmlns:wps="http://schemas.microsoft.com/office/word/2010/wordprocessingShape" mc:Ignorable="w14 w15 w16se w16cid w16 w16cex w16sdtdh wp14">
+<w:document xmlns:wpc="http://schemas.microsoft.com/office/word/2010/wordprocessingCanvas" xmlns:cx="http://schemas.microsoft.com/office/drawing/2014/chartex" xmlns:cx1="http://schemas.microsoft.com/office/drawing/2015/9/8/chartex" xmlns:cx2="http://schemas.microsoft.com/office/drawing/2015/10/21/chartex" xmlns:cx3="http://schemas.microsoft.com/office/drawing/2016/5/9/chartex" xmlns:cx4="http://schemas.microsoft.com/office/drawing/2016/5/10/chartex" xmlns:cx5="http://schemas.microsoft.com/office/drawing/2016/5/11/chartex" xmlns:cx6="http://schemas.microsoft.com/office/drawing/2016/5/12/chartex" xmlns:cx7="http://schemas.microsoft.com/office/drawing/2016/5/13/chartex" xmlns:cx8="http://schemas.microsoft.com/office/drawing/2016/5/14/chartex" xmlns:mc="http://schemas.openxmlformats.org/markup-compatibility/2006" xmlns:aink="http://schemas.microsoft.com/office/drawing/2016/ink" xmlns:am3d="http://schemas.microsoft.com/office/drawing/2017/model3d" xmlns:o="urn:schemas-microsoft-com:office:office" xmlns:oel="http://schemas.microsoft.com/office/2019/extlst" xmlns:r="http://schemas.openxmlformats.org/officeDocument/2006/relationships" xmlns:m="http://schemas.openxmlformats.org/officeDocument/2006/math" xmlns:v="urn:schemas-microsoft-com:vml" xmlns:wp14="http://schemas.microsoft.com/office/word/2010/wordprocessingDrawing" xmlns:wp="http://schemas.openxmlformats.org/drawingml/2006/wordprocessingDrawing" xmlns:w10="urn:schemas-microsoft-com:office:word" xmlns:w="http://schemas.openxmlformats.org/wordprocessingml/2006/main" xmlns:w14="http://schemas.microsoft.com/office/word/2010/wordml" xmlns:w15="http://schemas.microsoft.com/office/word/2012/wordml" xmlns:w16cex="http://schemas.microsoft.com/office/word/2018/wordml/cex" xmlns:w16cid="http://schemas.microsoft.com/office/word/2016/wordml/cid" xmlns:w16="http://schemas.microsoft.com/office/word/2018/wordml" xmlns:w16du="http://schemas.microsoft.com/office/word/2023/wordml/word16du" xmlns:w16sdtdh="http://schemas.microsoft.com/office/word/2020/wordml/sdtdatahash" xmlns:w16se="http://schemas.microsoft.com/office/word/2015/wordml/symex" xmlns:wpg="http://schemas.microsoft.com/office/word/2010/wordprocessingGroup" xmlns:wpi="http://schemas.microsoft.com/office/word/2010/wordprocessingInk" xmlns:wne="http://schemas.microsoft.com/office/word/2006/wordml" xmlns:wps="http://schemas.microsoft.com/office/word/2010/wordprocessingShape" mc:Ignorable="w14 w15 w16se w16cid w16 w16cex w16sdtdh w16du wp14">
   <w:body>
     <w:p>
       <w:pPr>
@@ -1102,7 +1102,58 @@
         <w:t>specific frequencies in the functional network connectivity.</w:t>
       </w:r>
       <w:r>
-        <w:t xml:space="preserve">  To achieve this, they employ dynamic mode decomposition, a novel </w:t>
+        <w:t xml:space="preserve">  To achieve this, </w:t>
+      </w:r>
+      <w:r>
+        <w:t>we</w:t>
+      </w:r>
+      <w:r>
+        <w:t xml:space="preserve"> employ dynamic mode decomposition</w:t>
+      </w:r>
+      <w:r>
+        <w:t xml:space="preserve"> (DMD)</w:t>
+      </w:r>
+      <w:r>
+        <w:t xml:space="preserve">, </w:t>
+      </w:r>
+      <w:r>
+        <w:t>a dimensionality reduction method developed in 2008.</w:t>
+      </w:r>
+      <w:r>
+        <w:t xml:space="preserve">  Unlike more well-established dimensionality reduction methods such as principal component analysis (PCA) or independent component analysis (ICA),</w:t>
+      </w:r>
+      <w:r>
+        <w:t xml:space="preserve"> which assume ergodic, time-</w:t>
+      </w:r>
+      <w:r>
+        <w:t>independent data sources,</w:t>
+      </w:r>
+      <w:r>
+        <w:t xml:space="preserve"> DMD </w:t>
+      </w:r>
+      <w:r>
+        <w:t>accounts for the</w:t>
+      </w:r>
+      <w:r>
+        <w:t xml:space="preserve"> </w:t>
+      </w:r>
+      <w:r>
+        <w:t>time dependence present in functional neuroimaging data.  More specifically, DMD estimates a set of spatial modes, each of which is associated with a</w:t>
+      </w:r>
+      <w:r>
+        <w:t xml:space="preserve">n </w:t>
+      </w:r>
+      <w:r>
+        <w:t>oscillation frequency and a</w:t>
+      </w:r>
+      <w:r>
+        <w:t>n amplitude</w:t>
+      </w:r>
+      <w:r>
+        <w:t>.  Conceptually, it bears some resemblance to classic Fourier analysis, althou</w:t>
+      </w:r>
+      <w:r>
+        <w:t>gh the underlying theory differs substantially.</w:t>
       </w:r>
     </w:p>
     <w:p>
@@ -1179,13 +1230,7 @@
         <w:t xml:space="preserve"> those displayed in static FNC or the recurrent states of previous studies.  This has not proven to be the case, however.  Mode structure will be discussed here.</w:t>
       </w:r>
       <w:r>
-        <w:t xml:space="preserve">  It must be borne in mind that </w:t>
-      </w:r>
-      <w:r>
-        <w:t>two spatial modes</w:t>
-      </w:r>
-      <w:r>
-        <w:t xml:space="preserve"> affiliate with each nonzero frequency, with the second mode’s imaginary part having its sign reversed.  As each </w:t>
+        <w:t xml:space="preserve">  It must be borne in mind that two spatial modes affiliate with each nonzero frequency, with the second mode’s imaginary part having its sign reversed. </w:t>
       </w:r>
     </w:p>
     <w:p>
@@ -1289,10 +1334,7 @@
         <w:t>3.1</w:t>
       </w:r>
       <w:r>
-        <w:t>.</w:t>
-      </w:r>
-      <w:r>
-        <w:t>2</w:t>
+        <w:t>.2</w:t>
       </w:r>
       <w:r>
         <w:t xml:space="preserve">. </w:t>
@@ -1365,10 +1407,7 @@
         <w:t>3.1</w:t>
       </w:r>
       <w:r>
-        <w:t>.</w:t>
-      </w:r>
-      <w:r>
-        <w:t>3</w:t>
+        <w:t>.3</w:t>
       </w:r>
       <w:r>
         <w:t xml:space="preserve">. </w:t>
@@ -1458,10 +1497,7 @@
         <w:t>3.1</w:t>
       </w:r>
       <w:r>
-        <w:t>.</w:t>
-      </w:r>
-      <w:r>
-        <w:t>4</w:t>
+        <w:t>.4</w:t>
       </w:r>
       <w:r>
         <w:t xml:space="preserve">. </w:t>
@@ -1909,31 +1945,7 @@
               <w:rPr>
                 <w:rFonts w:ascii="Cambria Math" w:hAnsi="Cambria Math"/>
               </w:rPr>
-              <m:t>0.</m:t>
-            </m:r>
-            <m:r>
-              <w:rPr>
-                <w:rFonts w:ascii="Cambria Math" w:hAnsi="Cambria Math"/>
-              </w:rPr>
-              <m:t>03742</m:t>
-            </m:r>
-            <m:r>
-              <w:rPr>
-                <w:rFonts w:ascii="Cambria Math" w:hAnsi="Cambria Math"/>
-              </w:rPr>
-              <m:t>π</m:t>
-            </m:r>
-            <m:r>
-              <w:rPr>
-                <w:rFonts w:ascii="Cambria Math" w:hAnsi="Cambria Math"/>
-              </w:rPr>
-              <m:t xml:space="preserve"> 0.081978</m:t>
-            </m:r>
-            <m:r>
-              <w:rPr>
-                <w:rFonts w:ascii="Cambria Math" w:hAnsi="Cambria Math"/>
-              </w:rPr>
-              <m:t>π</m:t>
+              <m:t>0.03742π 0.081978π</m:t>
             </m:r>
           </m:e>
         </m:d>
@@ -2223,7 +2235,7 @@
 </file>
 
 <file path=word/endnotes.xml><?xml version="1.0" encoding="utf-8"?>
-<w:endnotes xmlns:wpc="http://schemas.microsoft.com/office/word/2010/wordprocessingCanvas" xmlns:cx="http://schemas.microsoft.com/office/drawing/2014/chartex" xmlns:cx1="http://schemas.microsoft.com/office/drawing/2015/9/8/chartex" xmlns:cx2="http://schemas.microsoft.com/office/drawing/2015/10/21/chartex" xmlns:cx3="http://schemas.microsoft.com/office/drawing/2016/5/9/chartex" xmlns:cx4="http://schemas.microsoft.com/office/drawing/2016/5/10/chartex" xmlns:cx5="http://schemas.microsoft.com/office/drawing/2016/5/11/chartex" xmlns:cx6="http://schemas.microsoft.com/office/drawing/2016/5/12/chartex" xmlns:cx7="http://schemas.microsoft.com/office/drawing/2016/5/13/chartex" xmlns:cx8="http://schemas.microsoft.com/office/drawing/2016/5/14/chartex" xmlns:mc="http://schemas.openxmlformats.org/markup-compatibility/2006" xmlns:aink="http://schemas.microsoft.com/office/drawing/2016/ink" xmlns:am3d="http://schemas.microsoft.com/office/drawing/2017/model3d" xmlns:o="urn:schemas-microsoft-com:office:office" xmlns:oel="http://schemas.microsoft.com/office/2019/extlst" xmlns:r="http://schemas.openxmlformats.org/officeDocument/2006/relationships" xmlns:m="http://schemas.openxmlformats.org/officeDocument/2006/math" xmlns:v="urn:schemas-microsoft-com:vml" xmlns:wp14="http://schemas.microsoft.com/office/word/2010/wordprocessingDrawing" xmlns:wp="http://schemas.openxmlformats.org/drawingml/2006/wordprocessingDrawing" xmlns:w10="urn:schemas-microsoft-com:office:word" xmlns:w="http://schemas.openxmlformats.org/wordprocessingml/2006/main" xmlns:w14="http://schemas.microsoft.com/office/word/2010/wordml" xmlns:w15="http://schemas.microsoft.com/office/word/2012/wordml" xmlns:w16cex="http://schemas.microsoft.com/office/word/2018/wordml/cex" xmlns:w16cid="http://schemas.microsoft.com/office/word/2016/wordml/cid" xmlns:w16="http://schemas.microsoft.com/office/word/2018/wordml" xmlns:w16sdtdh="http://schemas.microsoft.com/office/word/2020/wordml/sdtdatahash" xmlns:w16se="http://schemas.microsoft.com/office/word/2015/wordml/symex" xmlns:wpg="http://schemas.microsoft.com/office/word/2010/wordprocessingGroup" xmlns:wpi="http://schemas.microsoft.com/office/word/2010/wordprocessingInk" xmlns:wne="http://schemas.microsoft.com/office/word/2006/wordml" xmlns:wps="http://schemas.microsoft.com/office/word/2010/wordprocessingShape" mc:Ignorable="w14 w15 w16se w16cid w16 w16cex w16sdtdh wp14">
+<w:endnotes xmlns:wpc="http://schemas.microsoft.com/office/word/2010/wordprocessingCanvas" xmlns:cx="http://schemas.microsoft.com/office/drawing/2014/chartex" xmlns:cx1="http://schemas.microsoft.com/office/drawing/2015/9/8/chartex" xmlns:cx2="http://schemas.microsoft.com/office/drawing/2015/10/21/chartex" xmlns:cx3="http://schemas.microsoft.com/office/drawing/2016/5/9/chartex" xmlns:cx4="http://schemas.microsoft.com/office/drawing/2016/5/10/chartex" xmlns:cx5="http://schemas.microsoft.com/office/drawing/2016/5/11/chartex" xmlns:cx6="http://schemas.microsoft.com/office/drawing/2016/5/12/chartex" xmlns:cx7="http://schemas.microsoft.com/office/drawing/2016/5/13/chartex" xmlns:cx8="http://schemas.microsoft.com/office/drawing/2016/5/14/chartex" xmlns:mc="http://schemas.openxmlformats.org/markup-compatibility/2006" xmlns:aink="http://schemas.microsoft.com/office/drawing/2016/ink" xmlns:am3d="http://schemas.microsoft.com/office/drawing/2017/model3d" xmlns:o="urn:schemas-microsoft-com:office:office" xmlns:oel="http://schemas.microsoft.com/office/2019/extlst" xmlns:r="http://schemas.openxmlformats.org/officeDocument/2006/relationships" xmlns:m="http://schemas.openxmlformats.org/officeDocument/2006/math" xmlns:v="urn:schemas-microsoft-com:vml" xmlns:wp14="http://schemas.microsoft.com/office/word/2010/wordprocessingDrawing" xmlns:wp="http://schemas.openxmlformats.org/drawingml/2006/wordprocessingDrawing" xmlns:w10="urn:schemas-microsoft-com:office:word" xmlns:w="http://schemas.openxmlformats.org/wordprocessingml/2006/main" xmlns:w14="http://schemas.microsoft.com/office/word/2010/wordml" xmlns:w15="http://schemas.microsoft.com/office/word/2012/wordml" xmlns:w16cex="http://schemas.microsoft.com/office/word/2018/wordml/cex" xmlns:w16cid="http://schemas.microsoft.com/office/word/2016/wordml/cid" xmlns:w16="http://schemas.microsoft.com/office/word/2018/wordml" xmlns:w16du="http://schemas.microsoft.com/office/word/2023/wordml/word16du" xmlns:w16sdtdh="http://schemas.microsoft.com/office/word/2020/wordml/sdtdatahash" xmlns:w16se="http://schemas.microsoft.com/office/word/2015/wordml/symex" xmlns:wpg="http://schemas.microsoft.com/office/word/2010/wordprocessingGroup" xmlns:wpi="http://schemas.microsoft.com/office/word/2010/wordprocessingInk" xmlns:wne="http://schemas.microsoft.com/office/word/2006/wordml" xmlns:wps="http://schemas.microsoft.com/office/word/2010/wordprocessingShape" mc:Ignorable="w14 w15 w16se w16cid w16 w16cex w16sdtdh w16du wp14">
   <w:endnote w:type="separator" w:id="-1">
     <w:p>
       <w:pPr>
@@ -2248,7 +2260,7 @@
 </file>
 
 <file path=word/footer1.xml><?xml version="1.0" encoding="utf-8"?>
-<w:ftr xmlns:wpc="http://schemas.microsoft.com/office/word/2010/wordprocessingCanvas" xmlns:cx="http://schemas.microsoft.com/office/drawing/2014/chartex" xmlns:cx1="http://schemas.microsoft.com/office/drawing/2015/9/8/chartex" xmlns:cx2="http://schemas.microsoft.com/office/drawing/2015/10/21/chartex" xmlns:cx3="http://schemas.microsoft.com/office/drawing/2016/5/9/chartex" xmlns:cx4="http://schemas.microsoft.com/office/drawing/2016/5/10/chartex" xmlns:cx5="http://schemas.microsoft.com/office/drawing/2016/5/11/chartex" xmlns:cx6="http://schemas.microsoft.com/office/drawing/2016/5/12/chartex" xmlns:cx7="http://schemas.microsoft.com/office/drawing/2016/5/13/chartex" xmlns:cx8="http://schemas.microsoft.com/office/drawing/2016/5/14/chartex" xmlns:mc="http://schemas.openxmlformats.org/markup-compatibility/2006" xmlns:aink="http://schemas.microsoft.com/office/drawing/2016/ink" xmlns:am3d="http://schemas.microsoft.com/office/drawing/2017/model3d" xmlns:o="urn:schemas-microsoft-com:office:office" xmlns:oel="http://schemas.microsoft.com/office/2019/extlst" xmlns:r="http://schemas.openxmlformats.org/officeDocument/2006/relationships" xmlns:m="http://schemas.openxmlformats.org/officeDocument/2006/math" xmlns:v="urn:schemas-microsoft-com:vml" xmlns:wp14="http://schemas.microsoft.com/office/word/2010/wordprocessingDrawing" xmlns:wp="http://schemas.openxmlformats.org/drawingml/2006/wordprocessingDrawing" xmlns:w10="urn:schemas-microsoft-com:office:word" xmlns:w="http://schemas.openxmlformats.org/wordprocessingml/2006/main" xmlns:w14="http://schemas.microsoft.com/office/word/2010/wordml" xmlns:w15="http://schemas.microsoft.com/office/word/2012/wordml" xmlns:w16cex="http://schemas.microsoft.com/office/word/2018/wordml/cex" xmlns:w16cid="http://schemas.microsoft.com/office/word/2016/wordml/cid" xmlns:w16="http://schemas.microsoft.com/office/word/2018/wordml" xmlns:w16sdtdh="http://schemas.microsoft.com/office/word/2020/wordml/sdtdatahash" xmlns:w16se="http://schemas.microsoft.com/office/word/2015/wordml/symex" xmlns:wpg="http://schemas.microsoft.com/office/word/2010/wordprocessingGroup" xmlns:wpi="http://schemas.microsoft.com/office/word/2010/wordprocessingInk" xmlns:wne="http://schemas.microsoft.com/office/word/2006/wordml" xmlns:wps="http://schemas.microsoft.com/office/word/2010/wordprocessingShape" mc:Ignorable="w14 w15 w16se w16cid w16 w16cex w16sdtdh wp14">
+<w:ftr xmlns:wpc="http://schemas.microsoft.com/office/word/2010/wordprocessingCanvas" xmlns:cx="http://schemas.microsoft.com/office/drawing/2014/chartex" xmlns:cx1="http://schemas.microsoft.com/office/drawing/2015/9/8/chartex" xmlns:cx2="http://schemas.microsoft.com/office/drawing/2015/10/21/chartex" xmlns:cx3="http://schemas.microsoft.com/office/drawing/2016/5/9/chartex" xmlns:cx4="http://schemas.microsoft.com/office/drawing/2016/5/10/chartex" xmlns:cx5="http://schemas.microsoft.com/office/drawing/2016/5/11/chartex" xmlns:cx6="http://schemas.microsoft.com/office/drawing/2016/5/12/chartex" xmlns:cx7="http://schemas.microsoft.com/office/drawing/2016/5/13/chartex" xmlns:cx8="http://schemas.microsoft.com/office/drawing/2016/5/14/chartex" xmlns:mc="http://schemas.openxmlformats.org/markup-compatibility/2006" xmlns:aink="http://schemas.microsoft.com/office/drawing/2016/ink" xmlns:am3d="http://schemas.microsoft.com/office/drawing/2017/model3d" xmlns:o="urn:schemas-microsoft-com:office:office" xmlns:oel="http://schemas.microsoft.com/office/2019/extlst" xmlns:r="http://schemas.openxmlformats.org/officeDocument/2006/relationships" xmlns:m="http://schemas.openxmlformats.org/officeDocument/2006/math" xmlns:v="urn:schemas-microsoft-com:vml" xmlns:wp14="http://schemas.microsoft.com/office/word/2010/wordprocessingDrawing" xmlns:wp="http://schemas.openxmlformats.org/drawingml/2006/wordprocessingDrawing" xmlns:w10="urn:schemas-microsoft-com:office:word" xmlns:w="http://schemas.openxmlformats.org/wordprocessingml/2006/main" xmlns:w14="http://schemas.microsoft.com/office/word/2010/wordml" xmlns:w15="http://schemas.microsoft.com/office/word/2012/wordml" xmlns:w16cex="http://schemas.microsoft.com/office/word/2018/wordml/cex" xmlns:w16cid="http://schemas.microsoft.com/office/word/2016/wordml/cid" xmlns:w16="http://schemas.microsoft.com/office/word/2018/wordml" xmlns:w16du="http://schemas.microsoft.com/office/word/2023/wordml/word16du" xmlns:w16sdtdh="http://schemas.microsoft.com/office/word/2020/wordml/sdtdatahash" xmlns:w16se="http://schemas.microsoft.com/office/word/2015/wordml/symex" xmlns:wpg="http://schemas.microsoft.com/office/word/2010/wordprocessingGroup" xmlns:wpi="http://schemas.microsoft.com/office/word/2010/wordprocessingInk" xmlns:wne="http://schemas.microsoft.com/office/word/2006/wordml" xmlns:wps="http://schemas.microsoft.com/office/word/2010/wordprocessingShape" mc:Ignorable="w14 w15 w16se w16cid w16 w16cex w16sdtdh w16du wp14">
   <w:p>
     <w:pPr>
       <w:pStyle w:val="Footer"/>
@@ -2259,7 +2271,7 @@
 </file>
 
 <file path=word/footer2.xml><?xml version="1.0" encoding="utf-8"?>
-<w:ftr xmlns:wpc="http://schemas.microsoft.com/office/word/2010/wordprocessingCanvas" xmlns:cx="http://schemas.microsoft.com/office/drawing/2014/chartex" xmlns:cx1="http://schemas.microsoft.com/office/drawing/2015/9/8/chartex" xmlns:cx2="http://schemas.microsoft.com/office/drawing/2015/10/21/chartex" xmlns:cx3="http://schemas.microsoft.com/office/drawing/2016/5/9/chartex" xmlns:cx4="http://schemas.microsoft.com/office/drawing/2016/5/10/chartex" xmlns:cx5="http://schemas.microsoft.com/office/drawing/2016/5/11/chartex" xmlns:cx6="http://schemas.microsoft.com/office/drawing/2016/5/12/chartex" xmlns:cx7="http://schemas.microsoft.com/office/drawing/2016/5/13/chartex" xmlns:cx8="http://schemas.microsoft.com/office/drawing/2016/5/14/chartex" xmlns:mc="http://schemas.openxmlformats.org/markup-compatibility/2006" xmlns:aink="http://schemas.microsoft.com/office/drawing/2016/ink" xmlns:am3d="http://schemas.microsoft.com/office/drawing/2017/model3d" xmlns:o="urn:schemas-microsoft-com:office:office" xmlns:oel="http://schemas.microsoft.com/office/2019/extlst" xmlns:r="http://schemas.openxmlformats.org/officeDocument/2006/relationships" xmlns:m="http://schemas.openxmlformats.org/officeDocument/2006/math" xmlns:v="urn:schemas-microsoft-com:vml" xmlns:wp14="http://schemas.microsoft.com/office/word/2010/wordprocessingDrawing" xmlns:wp="http://schemas.openxmlformats.org/drawingml/2006/wordprocessingDrawing" xmlns:w10="urn:schemas-microsoft-com:office:word" xmlns:w="http://schemas.openxmlformats.org/wordprocessingml/2006/main" xmlns:w14="http://schemas.microsoft.com/office/word/2010/wordml" xmlns:w15="http://schemas.microsoft.com/office/word/2012/wordml" xmlns:w16cex="http://schemas.microsoft.com/office/word/2018/wordml/cex" xmlns:w16cid="http://schemas.microsoft.com/office/word/2016/wordml/cid" xmlns:w16="http://schemas.microsoft.com/office/word/2018/wordml" xmlns:w16sdtdh="http://schemas.microsoft.com/office/word/2020/wordml/sdtdatahash" xmlns:w16se="http://schemas.microsoft.com/office/word/2015/wordml/symex" xmlns:wpg="http://schemas.microsoft.com/office/word/2010/wordprocessingGroup" xmlns:wpi="http://schemas.microsoft.com/office/word/2010/wordprocessingInk" xmlns:wne="http://schemas.microsoft.com/office/word/2006/wordml" xmlns:wps="http://schemas.microsoft.com/office/word/2010/wordprocessingShape" mc:Ignorable="w14 w15 w16se w16cid w16 w16cex w16sdtdh wp14">
+<w:ftr xmlns:wpc="http://schemas.microsoft.com/office/word/2010/wordprocessingCanvas" xmlns:cx="http://schemas.microsoft.com/office/drawing/2014/chartex" xmlns:cx1="http://schemas.microsoft.com/office/drawing/2015/9/8/chartex" xmlns:cx2="http://schemas.microsoft.com/office/drawing/2015/10/21/chartex" xmlns:cx3="http://schemas.microsoft.com/office/drawing/2016/5/9/chartex" xmlns:cx4="http://schemas.microsoft.com/office/drawing/2016/5/10/chartex" xmlns:cx5="http://schemas.microsoft.com/office/drawing/2016/5/11/chartex" xmlns:cx6="http://schemas.microsoft.com/office/drawing/2016/5/12/chartex" xmlns:cx7="http://schemas.microsoft.com/office/drawing/2016/5/13/chartex" xmlns:cx8="http://schemas.microsoft.com/office/drawing/2016/5/14/chartex" xmlns:mc="http://schemas.openxmlformats.org/markup-compatibility/2006" xmlns:aink="http://schemas.microsoft.com/office/drawing/2016/ink" xmlns:am3d="http://schemas.microsoft.com/office/drawing/2017/model3d" xmlns:o="urn:schemas-microsoft-com:office:office" xmlns:oel="http://schemas.microsoft.com/office/2019/extlst" xmlns:r="http://schemas.openxmlformats.org/officeDocument/2006/relationships" xmlns:m="http://schemas.openxmlformats.org/officeDocument/2006/math" xmlns:v="urn:schemas-microsoft-com:vml" xmlns:wp14="http://schemas.microsoft.com/office/word/2010/wordprocessingDrawing" xmlns:wp="http://schemas.openxmlformats.org/drawingml/2006/wordprocessingDrawing" xmlns:w10="urn:schemas-microsoft-com:office:word" xmlns:w="http://schemas.openxmlformats.org/wordprocessingml/2006/main" xmlns:w14="http://schemas.microsoft.com/office/word/2010/wordml" xmlns:w15="http://schemas.microsoft.com/office/word/2012/wordml" xmlns:w16cex="http://schemas.microsoft.com/office/word/2018/wordml/cex" xmlns:w16cid="http://schemas.microsoft.com/office/word/2016/wordml/cid" xmlns:w16="http://schemas.microsoft.com/office/word/2018/wordml" xmlns:w16du="http://schemas.microsoft.com/office/word/2023/wordml/word16du" xmlns:w16sdtdh="http://schemas.microsoft.com/office/word/2020/wordml/sdtdatahash" xmlns:w16se="http://schemas.microsoft.com/office/word/2015/wordml/symex" xmlns:wpg="http://schemas.microsoft.com/office/word/2010/wordprocessingGroup" xmlns:wpi="http://schemas.microsoft.com/office/word/2010/wordprocessingInk" xmlns:wne="http://schemas.microsoft.com/office/word/2006/wordml" xmlns:wps="http://schemas.microsoft.com/office/word/2010/wordprocessingShape" mc:Ignorable="w14 w15 w16se w16cid w16 w16cex w16sdtdh w16du wp14">
   <w:p>
     <w:pPr>
       <w:pStyle w:val="MDPIfooterfirstpage"/>
@@ -2388,7 +2400,7 @@
 </file>
 
 <file path=word/footer3.xml><?xml version="1.0" encoding="utf-8"?>
-<w:ftr xmlns:wpc="http://schemas.microsoft.com/office/word/2010/wordprocessingCanvas" xmlns:cx="http://schemas.microsoft.com/office/drawing/2014/chartex" xmlns:cx1="http://schemas.microsoft.com/office/drawing/2015/9/8/chartex" xmlns:cx2="http://schemas.microsoft.com/office/drawing/2015/10/21/chartex" xmlns:cx3="http://schemas.microsoft.com/office/drawing/2016/5/9/chartex" xmlns:cx4="http://schemas.microsoft.com/office/drawing/2016/5/10/chartex" xmlns:cx5="http://schemas.microsoft.com/office/drawing/2016/5/11/chartex" xmlns:cx6="http://schemas.microsoft.com/office/drawing/2016/5/12/chartex" xmlns:cx7="http://schemas.microsoft.com/office/drawing/2016/5/13/chartex" xmlns:cx8="http://schemas.microsoft.com/office/drawing/2016/5/14/chartex" xmlns:mc="http://schemas.openxmlformats.org/markup-compatibility/2006" xmlns:aink="http://schemas.microsoft.com/office/drawing/2016/ink" xmlns:am3d="http://schemas.microsoft.com/office/drawing/2017/model3d" xmlns:o="urn:schemas-microsoft-com:office:office" xmlns:oel="http://schemas.microsoft.com/office/2019/extlst" xmlns:r="http://schemas.openxmlformats.org/officeDocument/2006/relationships" xmlns:m="http://schemas.openxmlformats.org/officeDocument/2006/math" xmlns:v="urn:schemas-microsoft-com:vml" xmlns:wp14="http://schemas.microsoft.com/office/word/2010/wordprocessingDrawing" xmlns:wp="http://schemas.openxmlformats.org/drawingml/2006/wordprocessingDrawing" xmlns:w10="urn:schemas-microsoft-com:office:word" xmlns:w="http://schemas.openxmlformats.org/wordprocessingml/2006/main" xmlns:w14="http://schemas.microsoft.com/office/word/2010/wordml" xmlns:w15="http://schemas.microsoft.com/office/word/2012/wordml" xmlns:w16cex="http://schemas.microsoft.com/office/word/2018/wordml/cex" xmlns:w16cid="http://schemas.microsoft.com/office/word/2016/wordml/cid" xmlns:w16="http://schemas.microsoft.com/office/word/2018/wordml" xmlns:w16sdtdh="http://schemas.microsoft.com/office/word/2020/wordml/sdtdatahash" xmlns:w16se="http://schemas.microsoft.com/office/word/2015/wordml/symex" xmlns:wpg="http://schemas.microsoft.com/office/word/2010/wordprocessingGroup" xmlns:wpi="http://schemas.microsoft.com/office/word/2010/wordprocessingInk" xmlns:wne="http://schemas.microsoft.com/office/word/2006/wordml" xmlns:wps="http://schemas.microsoft.com/office/word/2010/wordprocessingShape" mc:Ignorable="w14 w15 w16se w16cid w16 w16cex w16sdtdh wp14">
+<w:ftr xmlns:wpc="http://schemas.microsoft.com/office/word/2010/wordprocessingCanvas" xmlns:cx="http://schemas.microsoft.com/office/drawing/2014/chartex" xmlns:cx1="http://schemas.microsoft.com/office/drawing/2015/9/8/chartex" xmlns:cx2="http://schemas.microsoft.com/office/drawing/2015/10/21/chartex" xmlns:cx3="http://schemas.microsoft.com/office/drawing/2016/5/9/chartex" xmlns:cx4="http://schemas.microsoft.com/office/drawing/2016/5/10/chartex" xmlns:cx5="http://schemas.microsoft.com/office/drawing/2016/5/11/chartex" xmlns:cx6="http://schemas.microsoft.com/office/drawing/2016/5/12/chartex" xmlns:cx7="http://schemas.microsoft.com/office/drawing/2016/5/13/chartex" xmlns:cx8="http://schemas.microsoft.com/office/drawing/2016/5/14/chartex" xmlns:mc="http://schemas.openxmlformats.org/markup-compatibility/2006" xmlns:aink="http://schemas.microsoft.com/office/drawing/2016/ink" xmlns:am3d="http://schemas.microsoft.com/office/drawing/2017/model3d" xmlns:o="urn:schemas-microsoft-com:office:office" xmlns:oel="http://schemas.microsoft.com/office/2019/extlst" xmlns:r="http://schemas.openxmlformats.org/officeDocument/2006/relationships" xmlns:m="http://schemas.openxmlformats.org/officeDocument/2006/math" xmlns:v="urn:schemas-microsoft-com:vml" xmlns:wp14="http://schemas.microsoft.com/office/word/2010/wordprocessingDrawing" xmlns:wp="http://schemas.openxmlformats.org/drawingml/2006/wordprocessingDrawing" xmlns:w10="urn:schemas-microsoft-com:office:word" xmlns:w="http://schemas.openxmlformats.org/wordprocessingml/2006/main" xmlns:w14="http://schemas.microsoft.com/office/word/2010/wordml" xmlns:w15="http://schemas.microsoft.com/office/word/2012/wordml" xmlns:w16cex="http://schemas.microsoft.com/office/word/2018/wordml/cex" xmlns:w16cid="http://schemas.microsoft.com/office/word/2016/wordml/cid" xmlns:w16="http://schemas.microsoft.com/office/word/2018/wordml" xmlns:w16du="http://schemas.microsoft.com/office/word/2023/wordml/word16du" xmlns:w16sdtdh="http://schemas.microsoft.com/office/word/2020/wordml/sdtdatahash" xmlns:w16se="http://schemas.microsoft.com/office/word/2015/wordml/symex" xmlns:wpg="http://schemas.microsoft.com/office/word/2010/wordprocessingGroup" xmlns:wpi="http://schemas.microsoft.com/office/word/2010/wordprocessingInk" xmlns:wne="http://schemas.microsoft.com/office/word/2006/wordml" xmlns:wps="http://schemas.microsoft.com/office/word/2010/wordprocessingShape" mc:Ignorable="w14 w15 w16se w16cid w16 w16cex w16sdtdh w16du wp14">
   <w:p>
     <w:pPr>
       <w:pStyle w:val="Footer"/>
@@ -2399,7 +2411,7 @@
 </file>
 
 <file path=word/footer4.xml><?xml version="1.0" encoding="utf-8"?>
-<w:ftr xmlns:wpc="http://schemas.microsoft.com/office/word/2010/wordprocessingCanvas" xmlns:cx="http://schemas.microsoft.com/office/drawing/2014/chartex" xmlns:cx1="http://schemas.microsoft.com/office/drawing/2015/9/8/chartex" xmlns:cx2="http://schemas.microsoft.com/office/drawing/2015/10/21/chartex" xmlns:cx3="http://schemas.microsoft.com/office/drawing/2016/5/9/chartex" xmlns:cx4="http://schemas.microsoft.com/office/drawing/2016/5/10/chartex" xmlns:cx5="http://schemas.microsoft.com/office/drawing/2016/5/11/chartex" xmlns:cx6="http://schemas.microsoft.com/office/drawing/2016/5/12/chartex" xmlns:cx7="http://schemas.microsoft.com/office/drawing/2016/5/13/chartex" xmlns:cx8="http://schemas.microsoft.com/office/drawing/2016/5/14/chartex" xmlns:mc="http://schemas.openxmlformats.org/markup-compatibility/2006" xmlns:aink="http://schemas.microsoft.com/office/drawing/2016/ink" xmlns:am3d="http://schemas.microsoft.com/office/drawing/2017/model3d" xmlns:o="urn:schemas-microsoft-com:office:office" xmlns:oel="http://schemas.microsoft.com/office/2019/extlst" xmlns:r="http://schemas.openxmlformats.org/officeDocument/2006/relationships" xmlns:m="http://schemas.openxmlformats.org/officeDocument/2006/math" xmlns:v="urn:schemas-microsoft-com:vml" xmlns:wp14="http://schemas.microsoft.com/office/word/2010/wordprocessingDrawing" xmlns:wp="http://schemas.openxmlformats.org/drawingml/2006/wordprocessingDrawing" xmlns:w10="urn:schemas-microsoft-com:office:word" xmlns:w="http://schemas.openxmlformats.org/wordprocessingml/2006/main" xmlns:w14="http://schemas.microsoft.com/office/word/2010/wordml" xmlns:w15="http://schemas.microsoft.com/office/word/2012/wordml" xmlns:w16cex="http://schemas.microsoft.com/office/word/2018/wordml/cex" xmlns:w16cid="http://schemas.microsoft.com/office/word/2016/wordml/cid" xmlns:w16="http://schemas.microsoft.com/office/word/2018/wordml" xmlns:w16sdtdh="http://schemas.microsoft.com/office/word/2020/wordml/sdtdatahash" xmlns:w16se="http://schemas.microsoft.com/office/word/2015/wordml/symex" xmlns:wpg="http://schemas.microsoft.com/office/word/2010/wordprocessingGroup" xmlns:wpi="http://schemas.microsoft.com/office/word/2010/wordprocessingInk" xmlns:wne="http://schemas.microsoft.com/office/word/2006/wordml" xmlns:wps="http://schemas.microsoft.com/office/word/2010/wordprocessingShape" mc:Ignorable="w14 w15 w16se w16cid w16 w16cex w16sdtdh wp14">
+<w:ftr xmlns:wpc="http://schemas.microsoft.com/office/word/2010/wordprocessingCanvas" xmlns:cx="http://schemas.microsoft.com/office/drawing/2014/chartex" xmlns:cx1="http://schemas.microsoft.com/office/drawing/2015/9/8/chartex" xmlns:cx2="http://schemas.microsoft.com/office/drawing/2015/10/21/chartex" xmlns:cx3="http://schemas.microsoft.com/office/drawing/2016/5/9/chartex" xmlns:cx4="http://schemas.microsoft.com/office/drawing/2016/5/10/chartex" xmlns:cx5="http://schemas.microsoft.com/office/drawing/2016/5/11/chartex" xmlns:cx6="http://schemas.microsoft.com/office/drawing/2016/5/12/chartex" xmlns:cx7="http://schemas.microsoft.com/office/drawing/2016/5/13/chartex" xmlns:cx8="http://schemas.microsoft.com/office/drawing/2016/5/14/chartex" xmlns:mc="http://schemas.openxmlformats.org/markup-compatibility/2006" xmlns:aink="http://schemas.microsoft.com/office/drawing/2016/ink" xmlns:am3d="http://schemas.microsoft.com/office/drawing/2017/model3d" xmlns:o="urn:schemas-microsoft-com:office:office" xmlns:oel="http://schemas.microsoft.com/office/2019/extlst" xmlns:r="http://schemas.openxmlformats.org/officeDocument/2006/relationships" xmlns:m="http://schemas.openxmlformats.org/officeDocument/2006/math" xmlns:v="urn:schemas-microsoft-com:vml" xmlns:wp14="http://schemas.microsoft.com/office/word/2010/wordprocessingDrawing" xmlns:wp="http://schemas.openxmlformats.org/drawingml/2006/wordprocessingDrawing" xmlns:w10="urn:schemas-microsoft-com:office:word" xmlns:w="http://schemas.openxmlformats.org/wordprocessingml/2006/main" xmlns:w14="http://schemas.microsoft.com/office/word/2010/wordml" xmlns:w15="http://schemas.microsoft.com/office/word/2012/wordml" xmlns:w16cex="http://schemas.microsoft.com/office/word/2018/wordml/cex" xmlns:w16cid="http://schemas.microsoft.com/office/word/2016/wordml/cid" xmlns:w16="http://schemas.microsoft.com/office/word/2018/wordml" xmlns:w16du="http://schemas.microsoft.com/office/word/2023/wordml/word16du" xmlns:w16sdtdh="http://schemas.microsoft.com/office/word/2020/wordml/sdtdatahash" xmlns:w16se="http://schemas.microsoft.com/office/word/2015/wordml/symex" xmlns:wpg="http://schemas.microsoft.com/office/word/2010/wordprocessingGroup" xmlns:wpi="http://schemas.microsoft.com/office/word/2010/wordprocessingInk" xmlns:wne="http://schemas.microsoft.com/office/word/2006/wordml" xmlns:wps="http://schemas.microsoft.com/office/word/2010/wordprocessingShape" mc:Ignorable="w14 w15 w16se w16cid w16 w16cex w16sdtdh w16du wp14">
   <w:p>
     <w:pPr>
       <w:pStyle w:val="MDPIfooterfirstpage"/>
@@ -2514,7 +2526,7 @@
 </file>
 
 <file path=word/footnotes.xml><?xml version="1.0" encoding="utf-8"?>
-<w:footnotes xmlns:wpc="http://schemas.microsoft.com/office/word/2010/wordprocessingCanvas" xmlns:cx="http://schemas.microsoft.com/office/drawing/2014/chartex" xmlns:cx1="http://schemas.microsoft.com/office/drawing/2015/9/8/chartex" xmlns:cx2="http://schemas.microsoft.com/office/drawing/2015/10/21/chartex" xmlns:cx3="http://schemas.microsoft.com/office/drawing/2016/5/9/chartex" xmlns:cx4="http://schemas.microsoft.com/office/drawing/2016/5/10/chartex" xmlns:cx5="http://schemas.microsoft.com/office/drawing/2016/5/11/chartex" xmlns:cx6="http://schemas.microsoft.com/office/drawing/2016/5/12/chartex" xmlns:cx7="http://schemas.microsoft.com/office/drawing/2016/5/13/chartex" xmlns:cx8="http://schemas.microsoft.com/office/drawing/2016/5/14/chartex" xmlns:mc="http://schemas.openxmlformats.org/markup-compatibility/2006" xmlns:aink="http://schemas.microsoft.com/office/drawing/2016/ink" xmlns:am3d="http://schemas.microsoft.com/office/drawing/2017/model3d" xmlns:o="urn:schemas-microsoft-com:office:office" xmlns:oel="http://schemas.microsoft.com/office/2019/extlst" xmlns:r="http://schemas.openxmlformats.org/officeDocument/2006/relationships" xmlns:m="http://schemas.openxmlformats.org/officeDocument/2006/math" xmlns:v="urn:schemas-microsoft-com:vml" xmlns:wp14="http://schemas.microsoft.com/office/word/2010/wordprocessingDrawing" xmlns:wp="http://schemas.openxmlformats.org/drawingml/2006/wordprocessingDrawing" xmlns:w10="urn:schemas-microsoft-com:office:word" xmlns:w="http://schemas.openxmlformats.org/wordprocessingml/2006/main" xmlns:w14="http://schemas.microsoft.com/office/word/2010/wordml" xmlns:w15="http://schemas.microsoft.com/office/word/2012/wordml" xmlns:w16cex="http://schemas.microsoft.com/office/word/2018/wordml/cex" xmlns:w16cid="http://schemas.microsoft.com/office/word/2016/wordml/cid" xmlns:w16="http://schemas.microsoft.com/office/word/2018/wordml" xmlns:w16sdtdh="http://schemas.microsoft.com/office/word/2020/wordml/sdtdatahash" xmlns:w16se="http://schemas.microsoft.com/office/word/2015/wordml/symex" xmlns:wpg="http://schemas.microsoft.com/office/word/2010/wordprocessingGroup" xmlns:wpi="http://schemas.microsoft.com/office/word/2010/wordprocessingInk" xmlns:wne="http://schemas.microsoft.com/office/word/2006/wordml" xmlns:wps="http://schemas.microsoft.com/office/word/2010/wordprocessingShape" mc:Ignorable="w14 w15 w16se w16cid w16 w16cex w16sdtdh wp14">
+<w:footnotes xmlns:wpc="http://schemas.microsoft.com/office/word/2010/wordprocessingCanvas" xmlns:cx="http://schemas.microsoft.com/office/drawing/2014/chartex" xmlns:cx1="http://schemas.microsoft.com/office/drawing/2015/9/8/chartex" xmlns:cx2="http://schemas.microsoft.com/office/drawing/2015/10/21/chartex" xmlns:cx3="http://schemas.microsoft.com/office/drawing/2016/5/9/chartex" xmlns:cx4="http://schemas.microsoft.com/office/drawing/2016/5/10/chartex" xmlns:cx5="http://schemas.microsoft.com/office/drawing/2016/5/11/chartex" xmlns:cx6="http://schemas.microsoft.com/office/drawing/2016/5/12/chartex" xmlns:cx7="http://schemas.microsoft.com/office/drawing/2016/5/13/chartex" xmlns:cx8="http://schemas.microsoft.com/office/drawing/2016/5/14/chartex" xmlns:mc="http://schemas.openxmlformats.org/markup-compatibility/2006" xmlns:aink="http://schemas.microsoft.com/office/drawing/2016/ink" xmlns:am3d="http://schemas.microsoft.com/office/drawing/2017/model3d" xmlns:o="urn:schemas-microsoft-com:office:office" xmlns:oel="http://schemas.microsoft.com/office/2019/extlst" xmlns:r="http://schemas.openxmlformats.org/officeDocument/2006/relationships" xmlns:m="http://schemas.openxmlformats.org/officeDocument/2006/math" xmlns:v="urn:schemas-microsoft-com:vml" xmlns:wp14="http://schemas.microsoft.com/office/word/2010/wordprocessingDrawing" xmlns:wp="http://schemas.openxmlformats.org/drawingml/2006/wordprocessingDrawing" xmlns:w10="urn:schemas-microsoft-com:office:word" xmlns:w="http://schemas.openxmlformats.org/wordprocessingml/2006/main" xmlns:w14="http://schemas.microsoft.com/office/word/2010/wordml" xmlns:w15="http://schemas.microsoft.com/office/word/2012/wordml" xmlns:w16cex="http://schemas.microsoft.com/office/word/2018/wordml/cex" xmlns:w16cid="http://schemas.microsoft.com/office/word/2016/wordml/cid" xmlns:w16="http://schemas.microsoft.com/office/word/2018/wordml" xmlns:w16du="http://schemas.microsoft.com/office/word/2023/wordml/word16du" xmlns:w16sdtdh="http://schemas.microsoft.com/office/word/2020/wordml/sdtdatahash" xmlns:w16se="http://schemas.microsoft.com/office/word/2015/wordml/symex" xmlns:wpg="http://schemas.microsoft.com/office/word/2010/wordprocessingGroup" xmlns:wpi="http://schemas.microsoft.com/office/word/2010/wordprocessingInk" xmlns:wne="http://schemas.microsoft.com/office/word/2006/wordml" xmlns:wps="http://schemas.microsoft.com/office/word/2010/wordprocessingShape" mc:Ignorable="w14 w15 w16se w16cid w16 w16cex w16sdtdh w16du wp14">
   <w:footnote w:type="separator" w:id="-1">
     <w:p>
       <w:pPr>
@@ -2539,7 +2551,7 @@
 </file>
 
 <file path=word/header1.xml><?xml version="1.0" encoding="utf-8"?>
-<w:hdr xmlns:wpc="http://schemas.microsoft.com/office/word/2010/wordprocessingCanvas" xmlns:cx="http://schemas.microsoft.com/office/drawing/2014/chartex" xmlns:cx1="http://schemas.microsoft.com/office/drawing/2015/9/8/chartex" xmlns:cx2="http://schemas.microsoft.com/office/drawing/2015/10/21/chartex" xmlns:cx3="http://schemas.microsoft.com/office/drawing/2016/5/9/chartex" xmlns:cx4="http://schemas.microsoft.com/office/drawing/2016/5/10/chartex" xmlns:cx5="http://schemas.microsoft.com/office/drawing/2016/5/11/chartex" xmlns:cx6="http://schemas.microsoft.com/office/drawing/2016/5/12/chartex" xmlns:cx7="http://schemas.microsoft.com/office/drawing/2016/5/13/chartex" xmlns:cx8="http://schemas.microsoft.com/office/drawing/2016/5/14/chartex" xmlns:mc="http://schemas.openxmlformats.org/markup-compatibility/2006" xmlns:aink="http://schemas.microsoft.com/office/drawing/2016/ink" xmlns:am3d="http://schemas.microsoft.com/office/drawing/2017/model3d" xmlns:o="urn:schemas-microsoft-com:office:office" xmlns:oel="http://schemas.microsoft.com/office/2019/extlst" xmlns:r="http://schemas.openxmlformats.org/officeDocument/2006/relationships" xmlns:m="http://schemas.openxmlformats.org/officeDocument/2006/math" xmlns:v="urn:schemas-microsoft-com:vml" xmlns:wp14="http://schemas.microsoft.com/office/word/2010/wordprocessingDrawing" xmlns:wp="http://schemas.openxmlformats.org/drawingml/2006/wordprocessingDrawing" xmlns:w10="urn:schemas-microsoft-com:office:word" xmlns:w="http://schemas.openxmlformats.org/wordprocessingml/2006/main" xmlns:w14="http://schemas.microsoft.com/office/word/2010/wordml" xmlns:w15="http://schemas.microsoft.com/office/word/2012/wordml" xmlns:w16cex="http://schemas.microsoft.com/office/word/2018/wordml/cex" xmlns:w16cid="http://schemas.microsoft.com/office/word/2016/wordml/cid" xmlns:w16="http://schemas.microsoft.com/office/word/2018/wordml" xmlns:w16sdtdh="http://schemas.microsoft.com/office/word/2020/wordml/sdtdatahash" xmlns:w16se="http://schemas.microsoft.com/office/word/2015/wordml/symex" xmlns:wpg="http://schemas.microsoft.com/office/word/2010/wordprocessingGroup" xmlns:wpi="http://schemas.microsoft.com/office/word/2010/wordprocessingInk" xmlns:wne="http://schemas.microsoft.com/office/word/2006/wordml" xmlns:wps="http://schemas.microsoft.com/office/word/2010/wordprocessingShape" mc:Ignorable="w14 w15 w16se w16cid w16 w16cex w16sdtdh wp14">
+<w:hdr xmlns:wpc="http://schemas.microsoft.com/office/word/2010/wordprocessingCanvas" xmlns:cx="http://schemas.microsoft.com/office/drawing/2014/chartex" xmlns:cx1="http://schemas.microsoft.com/office/drawing/2015/9/8/chartex" xmlns:cx2="http://schemas.microsoft.com/office/drawing/2015/10/21/chartex" xmlns:cx3="http://schemas.microsoft.com/office/drawing/2016/5/9/chartex" xmlns:cx4="http://schemas.microsoft.com/office/drawing/2016/5/10/chartex" xmlns:cx5="http://schemas.microsoft.com/office/drawing/2016/5/11/chartex" xmlns:cx6="http://schemas.microsoft.com/office/drawing/2016/5/12/chartex" xmlns:cx7="http://schemas.microsoft.com/office/drawing/2016/5/13/chartex" xmlns:cx8="http://schemas.microsoft.com/office/drawing/2016/5/14/chartex" xmlns:mc="http://schemas.openxmlformats.org/markup-compatibility/2006" xmlns:aink="http://schemas.microsoft.com/office/drawing/2016/ink" xmlns:am3d="http://schemas.microsoft.com/office/drawing/2017/model3d" xmlns:o="urn:schemas-microsoft-com:office:office" xmlns:oel="http://schemas.microsoft.com/office/2019/extlst" xmlns:r="http://schemas.openxmlformats.org/officeDocument/2006/relationships" xmlns:m="http://schemas.openxmlformats.org/officeDocument/2006/math" xmlns:v="urn:schemas-microsoft-com:vml" xmlns:wp14="http://schemas.microsoft.com/office/word/2010/wordprocessingDrawing" xmlns:wp="http://schemas.openxmlformats.org/drawingml/2006/wordprocessingDrawing" xmlns:w10="urn:schemas-microsoft-com:office:word" xmlns:w="http://schemas.openxmlformats.org/wordprocessingml/2006/main" xmlns:w14="http://schemas.microsoft.com/office/word/2010/wordml" xmlns:w15="http://schemas.microsoft.com/office/word/2012/wordml" xmlns:w16cex="http://schemas.microsoft.com/office/word/2018/wordml/cex" xmlns:w16cid="http://schemas.microsoft.com/office/word/2016/wordml/cid" xmlns:w16="http://schemas.microsoft.com/office/word/2018/wordml" xmlns:w16du="http://schemas.microsoft.com/office/word/2023/wordml/word16du" xmlns:w16sdtdh="http://schemas.microsoft.com/office/word/2020/wordml/sdtdatahash" xmlns:w16se="http://schemas.microsoft.com/office/word/2015/wordml/symex" xmlns:wpg="http://schemas.microsoft.com/office/word/2010/wordprocessingGroup" xmlns:wpi="http://schemas.microsoft.com/office/word/2010/wordprocessingInk" xmlns:wne="http://schemas.microsoft.com/office/word/2006/wordml" xmlns:wps="http://schemas.microsoft.com/office/word/2010/wordprocessingShape" mc:Ignorable="w14 w15 w16se w16cid w16 w16cex w16sdtdh w16du wp14">
   <w:p>
     <w:pPr>
       <w:pStyle w:val="Header"/>
@@ -2552,7 +2564,7 @@
 </file>
 
 <file path=word/header2.xml><?xml version="1.0" encoding="utf-8"?>
-<w:hdr xmlns:wpc="http://schemas.microsoft.com/office/word/2010/wordprocessingCanvas" xmlns:cx="http://schemas.microsoft.com/office/drawing/2014/chartex" xmlns:cx1="http://schemas.microsoft.com/office/drawing/2015/9/8/chartex" xmlns:cx2="http://schemas.microsoft.com/office/drawing/2015/10/21/chartex" xmlns:cx3="http://schemas.microsoft.com/office/drawing/2016/5/9/chartex" xmlns:cx4="http://schemas.microsoft.com/office/drawing/2016/5/10/chartex" xmlns:cx5="http://schemas.microsoft.com/office/drawing/2016/5/11/chartex" xmlns:cx6="http://schemas.microsoft.com/office/drawing/2016/5/12/chartex" xmlns:cx7="http://schemas.microsoft.com/office/drawing/2016/5/13/chartex" xmlns:cx8="http://schemas.microsoft.com/office/drawing/2016/5/14/chartex" xmlns:mc="http://schemas.openxmlformats.org/markup-compatibility/2006" xmlns:aink="http://schemas.microsoft.com/office/drawing/2016/ink" xmlns:am3d="http://schemas.microsoft.com/office/drawing/2017/model3d" xmlns:o="urn:schemas-microsoft-com:office:office" xmlns:oel="http://schemas.microsoft.com/office/2019/extlst" xmlns:r="http://schemas.openxmlformats.org/officeDocument/2006/relationships" xmlns:m="http://schemas.openxmlformats.org/officeDocument/2006/math" xmlns:v="urn:schemas-microsoft-com:vml" xmlns:wp14="http://schemas.microsoft.com/office/word/2010/wordprocessingDrawing" xmlns:wp="http://schemas.openxmlformats.org/drawingml/2006/wordprocessingDrawing" xmlns:w10="urn:schemas-microsoft-com:office:word" xmlns:w="http://schemas.openxmlformats.org/wordprocessingml/2006/main" xmlns:w14="http://schemas.microsoft.com/office/word/2010/wordml" xmlns:w15="http://schemas.microsoft.com/office/word/2012/wordml" xmlns:w16cex="http://schemas.microsoft.com/office/word/2018/wordml/cex" xmlns:w16cid="http://schemas.microsoft.com/office/word/2016/wordml/cid" xmlns:w16="http://schemas.microsoft.com/office/word/2018/wordml" xmlns:w16sdtdh="http://schemas.microsoft.com/office/word/2020/wordml/sdtdatahash" xmlns:w16se="http://schemas.microsoft.com/office/word/2015/wordml/symex" xmlns:wpg="http://schemas.microsoft.com/office/word/2010/wordprocessingGroup" xmlns:wpi="http://schemas.microsoft.com/office/word/2010/wordprocessingInk" xmlns:wne="http://schemas.microsoft.com/office/word/2006/wordml" xmlns:wps="http://schemas.microsoft.com/office/word/2010/wordprocessingShape" mc:Ignorable="w14 w15 w16se w16cid w16 w16cex w16sdtdh wp14">
+<w:hdr xmlns:wpc="http://schemas.microsoft.com/office/word/2010/wordprocessingCanvas" xmlns:cx="http://schemas.microsoft.com/office/drawing/2014/chartex" xmlns:cx1="http://schemas.microsoft.com/office/drawing/2015/9/8/chartex" xmlns:cx2="http://schemas.microsoft.com/office/drawing/2015/10/21/chartex" xmlns:cx3="http://schemas.microsoft.com/office/drawing/2016/5/9/chartex" xmlns:cx4="http://schemas.microsoft.com/office/drawing/2016/5/10/chartex" xmlns:cx5="http://schemas.microsoft.com/office/drawing/2016/5/11/chartex" xmlns:cx6="http://schemas.microsoft.com/office/drawing/2016/5/12/chartex" xmlns:cx7="http://schemas.microsoft.com/office/drawing/2016/5/13/chartex" xmlns:cx8="http://schemas.microsoft.com/office/drawing/2016/5/14/chartex" xmlns:mc="http://schemas.openxmlformats.org/markup-compatibility/2006" xmlns:aink="http://schemas.microsoft.com/office/drawing/2016/ink" xmlns:am3d="http://schemas.microsoft.com/office/drawing/2017/model3d" xmlns:o="urn:schemas-microsoft-com:office:office" xmlns:oel="http://schemas.microsoft.com/office/2019/extlst" xmlns:r="http://schemas.openxmlformats.org/officeDocument/2006/relationships" xmlns:m="http://schemas.openxmlformats.org/officeDocument/2006/math" xmlns:v="urn:schemas-microsoft-com:vml" xmlns:wp14="http://schemas.microsoft.com/office/word/2010/wordprocessingDrawing" xmlns:wp="http://schemas.openxmlformats.org/drawingml/2006/wordprocessingDrawing" xmlns:w10="urn:schemas-microsoft-com:office:word" xmlns:w="http://schemas.openxmlformats.org/wordprocessingml/2006/main" xmlns:w14="http://schemas.microsoft.com/office/word/2010/wordml" xmlns:w15="http://schemas.microsoft.com/office/word/2012/wordml" xmlns:w16cex="http://schemas.microsoft.com/office/word/2018/wordml/cex" xmlns:w16cid="http://schemas.microsoft.com/office/word/2016/wordml/cid" xmlns:w16="http://schemas.microsoft.com/office/word/2018/wordml" xmlns:w16du="http://schemas.microsoft.com/office/word/2023/wordml/word16du" xmlns:w16sdtdh="http://schemas.microsoft.com/office/word/2020/wordml/sdtdatahash" xmlns:w16se="http://schemas.microsoft.com/office/word/2015/wordml/symex" xmlns:wpg="http://schemas.microsoft.com/office/word/2010/wordprocessingGroup" xmlns:wpi="http://schemas.microsoft.com/office/word/2010/wordprocessingInk" xmlns:wne="http://schemas.microsoft.com/office/word/2006/wordml" xmlns:wps="http://schemas.microsoft.com/office/word/2010/wordprocessingShape" mc:Ignorable="w14 w15 w16se w16cid w16 w16cex w16sdtdh w16du wp14">
   <w:p>
     <w:pPr>
       <w:tabs>
@@ -2692,7 +2704,7 @@
 </file>
 
 <file path=word/header3.xml><?xml version="1.0" encoding="utf-8"?>
-<w:hdr xmlns:wpc="http://schemas.microsoft.com/office/word/2010/wordprocessingCanvas" xmlns:cx="http://schemas.microsoft.com/office/drawing/2014/chartex" xmlns:cx1="http://schemas.microsoft.com/office/drawing/2015/9/8/chartex" xmlns:cx2="http://schemas.microsoft.com/office/drawing/2015/10/21/chartex" xmlns:cx3="http://schemas.microsoft.com/office/drawing/2016/5/9/chartex" xmlns:cx4="http://schemas.microsoft.com/office/drawing/2016/5/10/chartex" xmlns:cx5="http://schemas.microsoft.com/office/drawing/2016/5/11/chartex" xmlns:cx6="http://schemas.microsoft.com/office/drawing/2016/5/12/chartex" xmlns:cx7="http://schemas.microsoft.com/office/drawing/2016/5/13/chartex" xmlns:cx8="http://schemas.microsoft.com/office/drawing/2016/5/14/chartex" xmlns:mc="http://schemas.openxmlformats.org/markup-compatibility/2006" xmlns:aink="http://schemas.microsoft.com/office/drawing/2016/ink" xmlns:am3d="http://schemas.microsoft.com/office/drawing/2017/model3d" xmlns:o="urn:schemas-microsoft-com:office:office" xmlns:oel="http://schemas.microsoft.com/office/2019/extlst" xmlns:r="http://schemas.openxmlformats.org/officeDocument/2006/relationships" xmlns:m="http://schemas.openxmlformats.org/officeDocument/2006/math" xmlns:v="urn:schemas-microsoft-com:vml" xmlns:wp14="http://schemas.microsoft.com/office/word/2010/wordprocessingDrawing" xmlns:wp="http://schemas.openxmlformats.org/drawingml/2006/wordprocessingDrawing" xmlns:w10="urn:schemas-microsoft-com:office:word" xmlns:w="http://schemas.openxmlformats.org/wordprocessingml/2006/main" xmlns:w14="http://schemas.microsoft.com/office/word/2010/wordml" xmlns:w15="http://schemas.microsoft.com/office/word/2012/wordml" xmlns:w16cex="http://schemas.microsoft.com/office/word/2018/wordml/cex" xmlns:w16cid="http://schemas.microsoft.com/office/word/2016/wordml/cid" xmlns:w16="http://schemas.microsoft.com/office/word/2018/wordml" xmlns:w16sdtdh="http://schemas.microsoft.com/office/word/2020/wordml/sdtdatahash" xmlns:w16se="http://schemas.microsoft.com/office/word/2015/wordml/symex" xmlns:wpg="http://schemas.microsoft.com/office/word/2010/wordprocessingGroup" xmlns:wpi="http://schemas.microsoft.com/office/word/2010/wordprocessingInk" xmlns:wne="http://schemas.microsoft.com/office/word/2006/wordml" xmlns:wps="http://schemas.microsoft.com/office/word/2010/wordprocessingShape" mc:Ignorable="w14 w15 w16se w16cid w16 w16cex w16sdtdh wp14">
+<w:hdr xmlns:wpc="http://schemas.microsoft.com/office/word/2010/wordprocessingCanvas" xmlns:cx="http://schemas.microsoft.com/office/drawing/2014/chartex" xmlns:cx1="http://schemas.microsoft.com/office/drawing/2015/9/8/chartex" xmlns:cx2="http://schemas.microsoft.com/office/drawing/2015/10/21/chartex" xmlns:cx3="http://schemas.microsoft.com/office/drawing/2016/5/9/chartex" xmlns:cx4="http://schemas.microsoft.com/office/drawing/2016/5/10/chartex" xmlns:cx5="http://schemas.microsoft.com/office/drawing/2016/5/11/chartex" xmlns:cx6="http://schemas.microsoft.com/office/drawing/2016/5/12/chartex" xmlns:cx7="http://schemas.microsoft.com/office/drawing/2016/5/13/chartex" xmlns:cx8="http://schemas.microsoft.com/office/drawing/2016/5/14/chartex" xmlns:mc="http://schemas.openxmlformats.org/markup-compatibility/2006" xmlns:aink="http://schemas.microsoft.com/office/drawing/2016/ink" xmlns:am3d="http://schemas.microsoft.com/office/drawing/2017/model3d" xmlns:o="urn:schemas-microsoft-com:office:office" xmlns:oel="http://schemas.microsoft.com/office/2019/extlst" xmlns:r="http://schemas.openxmlformats.org/officeDocument/2006/relationships" xmlns:m="http://schemas.openxmlformats.org/officeDocument/2006/math" xmlns:v="urn:schemas-microsoft-com:vml" xmlns:wp14="http://schemas.microsoft.com/office/word/2010/wordprocessingDrawing" xmlns:wp="http://schemas.openxmlformats.org/drawingml/2006/wordprocessingDrawing" xmlns:w10="urn:schemas-microsoft-com:office:word" xmlns:w="http://schemas.openxmlformats.org/wordprocessingml/2006/main" xmlns:w14="http://schemas.microsoft.com/office/word/2010/wordml" xmlns:w15="http://schemas.microsoft.com/office/word/2012/wordml" xmlns:w16cex="http://schemas.microsoft.com/office/word/2018/wordml/cex" xmlns:w16cid="http://schemas.microsoft.com/office/word/2016/wordml/cid" xmlns:w16="http://schemas.microsoft.com/office/word/2018/wordml" xmlns:w16du="http://schemas.microsoft.com/office/word/2023/wordml/word16du" xmlns:w16sdtdh="http://schemas.microsoft.com/office/word/2020/wordml/sdtdatahash" xmlns:w16se="http://schemas.microsoft.com/office/word/2015/wordml/symex" xmlns:wpg="http://schemas.microsoft.com/office/word/2010/wordprocessingGroup" xmlns:wpi="http://schemas.microsoft.com/office/word/2010/wordprocessingInk" xmlns:wne="http://schemas.microsoft.com/office/word/2006/wordml" xmlns:wps="http://schemas.microsoft.com/office/word/2010/wordprocessingShape" mc:Ignorable="w14 w15 w16se w16cid w16 w16cex w16sdtdh w16du wp14">
   <w:tbl>
     <w:tblPr>
       <w:tblW w:w="10487" w:type="dxa"/>
@@ -2887,7 +2899,7 @@
 </file>
 
 <file path=word/header4.xml><?xml version="1.0" encoding="utf-8"?>
-<w:hdr xmlns:wpc="http://schemas.microsoft.com/office/word/2010/wordprocessingCanvas" xmlns:cx="http://schemas.microsoft.com/office/drawing/2014/chartex" xmlns:cx1="http://schemas.microsoft.com/office/drawing/2015/9/8/chartex" xmlns:cx2="http://schemas.microsoft.com/office/drawing/2015/10/21/chartex" xmlns:cx3="http://schemas.microsoft.com/office/drawing/2016/5/9/chartex" xmlns:cx4="http://schemas.microsoft.com/office/drawing/2016/5/10/chartex" xmlns:cx5="http://schemas.microsoft.com/office/drawing/2016/5/11/chartex" xmlns:cx6="http://schemas.microsoft.com/office/drawing/2016/5/12/chartex" xmlns:cx7="http://schemas.microsoft.com/office/drawing/2016/5/13/chartex" xmlns:cx8="http://schemas.microsoft.com/office/drawing/2016/5/14/chartex" xmlns:mc="http://schemas.openxmlformats.org/markup-compatibility/2006" xmlns:aink="http://schemas.microsoft.com/office/drawing/2016/ink" xmlns:am3d="http://schemas.microsoft.com/office/drawing/2017/model3d" xmlns:o="urn:schemas-microsoft-com:office:office" xmlns:oel="http://schemas.microsoft.com/office/2019/extlst" xmlns:r="http://schemas.openxmlformats.org/officeDocument/2006/relationships" xmlns:m="http://schemas.openxmlformats.org/officeDocument/2006/math" xmlns:v="urn:schemas-microsoft-com:vml" xmlns:wp14="http://schemas.microsoft.com/office/word/2010/wordprocessingDrawing" xmlns:wp="http://schemas.openxmlformats.org/drawingml/2006/wordprocessingDrawing" xmlns:w10="urn:schemas-microsoft-com:office:word" xmlns:w="http://schemas.openxmlformats.org/wordprocessingml/2006/main" xmlns:w14="http://schemas.microsoft.com/office/word/2010/wordml" xmlns:w15="http://schemas.microsoft.com/office/word/2012/wordml" xmlns:w16cex="http://schemas.microsoft.com/office/word/2018/wordml/cex" xmlns:w16cid="http://schemas.microsoft.com/office/word/2016/wordml/cid" xmlns:w16="http://schemas.microsoft.com/office/word/2018/wordml" xmlns:w16sdtdh="http://schemas.microsoft.com/office/word/2020/wordml/sdtdatahash" xmlns:w16se="http://schemas.microsoft.com/office/word/2015/wordml/symex" xmlns:wpg="http://schemas.microsoft.com/office/word/2010/wordprocessingGroup" xmlns:wpi="http://schemas.microsoft.com/office/word/2010/wordprocessingInk" xmlns:wne="http://schemas.microsoft.com/office/word/2006/wordml" xmlns:wps="http://schemas.microsoft.com/office/word/2010/wordprocessingShape" mc:Ignorable="w14 w15 w16se w16cid w16 w16cex w16sdtdh wp14">
+<w:hdr xmlns:wpc="http://schemas.microsoft.com/office/word/2010/wordprocessingCanvas" xmlns:cx="http://schemas.microsoft.com/office/drawing/2014/chartex" xmlns:cx1="http://schemas.microsoft.com/office/drawing/2015/9/8/chartex" xmlns:cx2="http://schemas.microsoft.com/office/drawing/2015/10/21/chartex" xmlns:cx3="http://schemas.microsoft.com/office/drawing/2016/5/9/chartex" xmlns:cx4="http://schemas.microsoft.com/office/drawing/2016/5/10/chartex" xmlns:cx5="http://schemas.microsoft.com/office/drawing/2016/5/11/chartex" xmlns:cx6="http://schemas.microsoft.com/office/drawing/2016/5/12/chartex" xmlns:cx7="http://schemas.microsoft.com/office/drawing/2016/5/13/chartex" xmlns:cx8="http://schemas.microsoft.com/office/drawing/2016/5/14/chartex" xmlns:mc="http://schemas.openxmlformats.org/markup-compatibility/2006" xmlns:aink="http://schemas.microsoft.com/office/drawing/2016/ink" xmlns:am3d="http://schemas.microsoft.com/office/drawing/2017/model3d" xmlns:o="urn:schemas-microsoft-com:office:office" xmlns:oel="http://schemas.microsoft.com/office/2019/extlst" xmlns:r="http://schemas.openxmlformats.org/officeDocument/2006/relationships" xmlns:m="http://schemas.openxmlformats.org/officeDocument/2006/math" xmlns:v="urn:schemas-microsoft-com:vml" xmlns:wp14="http://schemas.microsoft.com/office/word/2010/wordprocessingDrawing" xmlns:wp="http://schemas.openxmlformats.org/drawingml/2006/wordprocessingDrawing" xmlns:w10="urn:schemas-microsoft-com:office:word" xmlns:w="http://schemas.openxmlformats.org/wordprocessingml/2006/main" xmlns:w14="http://schemas.microsoft.com/office/word/2010/wordml" xmlns:w15="http://schemas.microsoft.com/office/word/2012/wordml" xmlns:w16cex="http://schemas.microsoft.com/office/word/2018/wordml/cex" xmlns:w16cid="http://schemas.microsoft.com/office/word/2016/wordml/cid" xmlns:w16="http://schemas.microsoft.com/office/word/2018/wordml" xmlns:w16du="http://schemas.microsoft.com/office/word/2023/wordml/word16du" xmlns:w16sdtdh="http://schemas.microsoft.com/office/word/2020/wordml/sdtdatahash" xmlns:w16se="http://schemas.microsoft.com/office/word/2015/wordml/symex" xmlns:wpg="http://schemas.microsoft.com/office/word/2010/wordprocessingGroup" xmlns:wpi="http://schemas.microsoft.com/office/word/2010/wordprocessingInk" xmlns:wne="http://schemas.microsoft.com/office/word/2006/wordml" xmlns:wps="http://schemas.microsoft.com/office/word/2010/wordprocessingShape" mc:Ignorable="w14 w15 w16se w16cid w16 w16cex w16sdtdh w16du wp14">
   <w:p>
     <w:pPr>
       <w:pStyle w:val="Header"/>
@@ -2900,7 +2912,7 @@
 </file>
 
 <file path=word/header5.xml><?xml version="1.0" encoding="utf-8"?>
-<w:hdr xmlns:wpc="http://schemas.microsoft.com/office/word/2010/wordprocessingCanvas" xmlns:cx="http://schemas.microsoft.com/office/drawing/2014/chartex" xmlns:cx1="http://schemas.microsoft.com/office/drawing/2015/9/8/chartex" xmlns:cx2="http://schemas.microsoft.com/office/drawing/2015/10/21/chartex" xmlns:cx3="http://schemas.microsoft.com/office/drawing/2016/5/9/chartex" xmlns:cx4="http://schemas.microsoft.com/office/drawing/2016/5/10/chartex" xmlns:cx5="http://schemas.microsoft.com/office/drawing/2016/5/11/chartex" xmlns:cx6="http://schemas.microsoft.com/office/drawing/2016/5/12/chartex" xmlns:cx7="http://schemas.microsoft.com/office/drawing/2016/5/13/chartex" xmlns:cx8="http://schemas.microsoft.com/office/drawing/2016/5/14/chartex" xmlns:mc="http://schemas.openxmlformats.org/markup-compatibility/2006" xmlns:aink="http://schemas.microsoft.com/office/drawing/2016/ink" xmlns:am3d="http://schemas.microsoft.com/office/drawing/2017/model3d" xmlns:o="urn:schemas-microsoft-com:office:office" xmlns:oel="http://schemas.microsoft.com/office/2019/extlst" xmlns:r="http://schemas.openxmlformats.org/officeDocument/2006/relationships" xmlns:m="http://schemas.openxmlformats.org/officeDocument/2006/math" xmlns:v="urn:schemas-microsoft-com:vml" xmlns:wp14="http://schemas.microsoft.com/office/word/2010/wordprocessingDrawing" xmlns:wp="http://schemas.openxmlformats.org/drawingml/2006/wordprocessingDrawing" xmlns:w10="urn:schemas-microsoft-com:office:word" xmlns:w="http://schemas.openxmlformats.org/wordprocessingml/2006/main" xmlns:w14="http://schemas.microsoft.com/office/word/2010/wordml" xmlns:w15="http://schemas.microsoft.com/office/word/2012/wordml" xmlns:w16cex="http://schemas.microsoft.com/office/word/2018/wordml/cex" xmlns:w16cid="http://schemas.microsoft.com/office/word/2016/wordml/cid" xmlns:w16="http://schemas.microsoft.com/office/word/2018/wordml" xmlns:w16sdtdh="http://schemas.microsoft.com/office/word/2020/wordml/sdtdatahash" xmlns:w16se="http://schemas.microsoft.com/office/word/2015/wordml/symex" xmlns:wpg="http://schemas.microsoft.com/office/word/2010/wordprocessingGroup" xmlns:wpi="http://schemas.microsoft.com/office/word/2010/wordprocessingInk" xmlns:wne="http://schemas.microsoft.com/office/word/2006/wordml" xmlns:wps="http://schemas.microsoft.com/office/word/2010/wordprocessingShape" mc:Ignorable="w14 w15 w16se w16cid w16 w16cex w16sdtdh wp14">
+<w:hdr xmlns:wpc="http://schemas.microsoft.com/office/word/2010/wordprocessingCanvas" xmlns:cx="http://schemas.microsoft.com/office/drawing/2014/chartex" xmlns:cx1="http://schemas.microsoft.com/office/drawing/2015/9/8/chartex" xmlns:cx2="http://schemas.microsoft.com/office/drawing/2015/10/21/chartex" xmlns:cx3="http://schemas.microsoft.com/office/drawing/2016/5/9/chartex" xmlns:cx4="http://schemas.microsoft.com/office/drawing/2016/5/10/chartex" xmlns:cx5="http://schemas.microsoft.com/office/drawing/2016/5/11/chartex" xmlns:cx6="http://schemas.microsoft.com/office/drawing/2016/5/12/chartex" xmlns:cx7="http://schemas.microsoft.com/office/drawing/2016/5/13/chartex" xmlns:cx8="http://schemas.microsoft.com/office/drawing/2016/5/14/chartex" xmlns:mc="http://schemas.openxmlformats.org/markup-compatibility/2006" xmlns:aink="http://schemas.microsoft.com/office/drawing/2016/ink" xmlns:am3d="http://schemas.microsoft.com/office/drawing/2017/model3d" xmlns:o="urn:schemas-microsoft-com:office:office" xmlns:oel="http://schemas.microsoft.com/office/2019/extlst" xmlns:r="http://schemas.openxmlformats.org/officeDocument/2006/relationships" xmlns:m="http://schemas.openxmlformats.org/officeDocument/2006/math" xmlns:v="urn:schemas-microsoft-com:vml" xmlns:wp14="http://schemas.microsoft.com/office/word/2010/wordprocessingDrawing" xmlns:wp="http://schemas.openxmlformats.org/drawingml/2006/wordprocessingDrawing" xmlns:w10="urn:schemas-microsoft-com:office:word" xmlns:w="http://schemas.openxmlformats.org/wordprocessingml/2006/main" xmlns:w14="http://schemas.microsoft.com/office/word/2010/wordml" xmlns:w15="http://schemas.microsoft.com/office/word/2012/wordml" xmlns:w16cex="http://schemas.microsoft.com/office/word/2018/wordml/cex" xmlns:w16cid="http://schemas.microsoft.com/office/word/2016/wordml/cid" xmlns:w16="http://schemas.microsoft.com/office/word/2018/wordml" xmlns:w16du="http://schemas.microsoft.com/office/word/2023/wordml/word16du" xmlns:w16sdtdh="http://schemas.microsoft.com/office/word/2020/wordml/sdtdatahash" xmlns:w16se="http://schemas.microsoft.com/office/word/2015/wordml/symex" xmlns:wpg="http://schemas.microsoft.com/office/word/2010/wordprocessingGroup" xmlns:wpi="http://schemas.microsoft.com/office/word/2010/wordprocessingInk" xmlns:wne="http://schemas.microsoft.com/office/word/2006/wordml" xmlns:wps="http://schemas.microsoft.com/office/word/2010/wordprocessingShape" mc:Ignorable="w14 w15 w16se w16cid w16 w16cex w16sdtdh w16du wp14">
   <w:p>
     <w:pPr>
       <w:tabs>
@@ -3040,7 +3052,7 @@
 </file>
 
 <file path=word/header6.xml><?xml version="1.0" encoding="utf-8"?>
-<w:hdr xmlns:wpc="http://schemas.microsoft.com/office/word/2010/wordprocessingCanvas" xmlns:cx="http://schemas.microsoft.com/office/drawing/2014/chartex" xmlns:cx1="http://schemas.microsoft.com/office/drawing/2015/9/8/chartex" xmlns:cx2="http://schemas.microsoft.com/office/drawing/2015/10/21/chartex" xmlns:cx3="http://schemas.microsoft.com/office/drawing/2016/5/9/chartex" xmlns:cx4="http://schemas.microsoft.com/office/drawing/2016/5/10/chartex" xmlns:cx5="http://schemas.microsoft.com/office/drawing/2016/5/11/chartex" xmlns:cx6="http://schemas.microsoft.com/office/drawing/2016/5/12/chartex" xmlns:cx7="http://schemas.microsoft.com/office/drawing/2016/5/13/chartex" xmlns:cx8="http://schemas.microsoft.com/office/drawing/2016/5/14/chartex" xmlns:mc="http://schemas.openxmlformats.org/markup-compatibility/2006" xmlns:aink="http://schemas.microsoft.com/office/drawing/2016/ink" xmlns:am3d="http://schemas.microsoft.com/office/drawing/2017/model3d" xmlns:o="urn:schemas-microsoft-com:office:office" xmlns:oel="http://schemas.microsoft.com/office/2019/extlst" xmlns:r="http://schemas.openxmlformats.org/officeDocument/2006/relationships" xmlns:m="http://schemas.openxmlformats.org/officeDocument/2006/math" xmlns:v="urn:schemas-microsoft-com:vml" xmlns:wp14="http://schemas.microsoft.com/office/word/2010/wordprocessingDrawing" xmlns:wp="http://schemas.openxmlformats.org/drawingml/2006/wordprocessingDrawing" xmlns:w10="urn:schemas-microsoft-com:office:word" xmlns:w="http://schemas.openxmlformats.org/wordprocessingml/2006/main" xmlns:w14="http://schemas.microsoft.com/office/word/2010/wordml" xmlns:w15="http://schemas.microsoft.com/office/word/2012/wordml" xmlns:w16cex="http://schemas.microsoft.com/office/word/2018/wordml/cex" xmlns:w16cid="http://schemas.microsoft.com/office/word/2016/wordml/cid" xmlns:w16="http://schemas.microsoft.com/office/word/2018/wordml" xmlns:w16sdtdh="http://schemas.microsoft.com/office/word/2020/wordml/sdtdatahash" xmlns:w16se="http://schemas.microsoft.com/office/word/2015/wordml/symex" xmlns:wpg="http://schemas.microsoft.com/office/word/2010/wordprocessingGroup" xmlns:wpi="http://schemas.microsoft.com/office/word/2010/wordprocessingInk" xmlns:wne="http://schemas.microsoft.com/office/word/2006/wordml" xmlns:wps="http://schemas.microsoft.com/office/word/2010/wordprocessingShape" mc:Ignorable="w14 w15 w16se w16cid w16 w16cex w16sdtdh wp14">
+<w:hdr xmlns:wpc="http://schemas.microsoft.com/office/word/2010/wordprocessingCanvas" xmlns:cx="http://schemas.microsoft.com/office/drawing/2014/chartex" xmlns:cx1="http://schemas.microsoft.com/office/drawing/2015/9/8/chartex" xmlns:cx2="http://schemas.microsoft.com/office/drawing/2015/10/21/chartex" xmlns:cx3="http://schemas.microsoft.com/office/drawing/2016/5/9/chartex" xmlns:cx4="http://schemas.microsoft.com/office/drawing/2016/5/10/chartex" xmlns:cx5="http://schemas.microsoft.com/office/drawing/2016/5/11/chartex" xmlns:cx6="http://schemas.microsoft.com/office/drawing/2016/5/12/chartex" xmlns:cx7="http://schemas.microsoft.com/office/drawing/2016/5/13/chartex" xmlns:cx8="http://schemas.microsoft.com/office/drawing/2016/5/14/chartex" xmlns:mc="http://schemas.openxmlformats.org/markup-compatibility/2006" xmlns:aink="http://schemas.microsoft.com/office/drawing/2016/ink" xmlns:am3d="http://schemas.microsoft.com/office/drawing/2017/model3d" xmlns:o="urn:schemas-microsoft-com:office:office" xmlns:oel="http://schemas.microsoft.com/office/2019/extlst" xmlns:r="http://schemas.openxmlformats.org/officeDocument/2006/relationships" xmlns:m="http://schemas.openxmlformats.org/officeDocument/2006/math" xmlns:v="urn:schemas-microsoft-com:vml" xmlns:wp14="http://schemas.microsoft.com/office/word/2010/wordprocessingDrawing" xmlns:wp="http://schemas.openxmlformats.org/drawingml/2006/wordprocessingDrawing" xmlns:w10="urn:schemas-microsoft-com:office:word" xmlns:w="http://schemas.openxmlformats.org/wordprocessingml/2006/main" xmlns:w14="http://schemas.microsoft.com/office/word/2010/wordml" xmlns:w15="http://schemas.microsoft.com/office/word/2012/wordml" xmlns:w16cex="http://schemas.microsoft.com/office/word/2018/wordml/cex" xmlns:w16cid="http://schemas.microsoft.com/office/word/2016/wordml/cid" xmlns:w16="http://schemas.microsoft.com/office/word/2018/wordml" xmlns:w16du="http://schemas.microsoft.com/office/word/2023/wordml/word16du" xmlns:w16sdtdh="http://schemas.microsoft.com/office/word/2020/wordml/sdtdatahash" xmlns:w16se="http://schemas.microsoft.com/office/word/2015/wordml/symex" xmlns:wpg="http://schemas.microsoft.com/office/word/2010/wordprocessingGroup" xmlns:wpi="http://schemas.microsoft.com/office/word/2010/wordprocessingInk" xmlns:wne="http://schemas.microsoft.com/office/word/2006/wordml" xmlns:wps="http://schemas.microsoft.com/office/word/2010/wordprocessingShape" mc:Ignorable="w14 w15 w16se w16cid w16 w16cex w16sdtdh w16du wp14">
   <w:tbl>
     <w:tblPr>
       <w:tblW w:w="10487" w:type="dxa"/>
@@ -3235,7 +3247,7 @@
 </file>
 
 <file path=word/numbering.xml><?xml version="1.0" encoding="utf-8"?>
-<w:numbering xmlns:wpc="http://schemas.microsoft.com/office/word/2010/wordprocessingCanvas" xmlns:cx="http://schemas.microsoft.com/office/drawing/2014/chartex" xmlns:cx1="http://schemas.microsoft.com/office/drawing/2015/9/8/chartex" xmlns:cx2="http://schemas.microsoft.com/office/drawing/2015/10/21/chartex" xmlns:cx3="http://schemas.microsoft.com/office/drawing/2016/5/9/chartex" xmlns:cx4="http://schemas.microsoft.com/office/drawing/2016/5/10/chartex" xmlns:cx5="http://schemas.microsoft.com/office/drawing/2016/5/11/chartex" xmlns:cx6="http://schemas.microsoft.com/office/drawing/2016/5/12/chartex" xmlns:cx7="http://schemas.microsoft.com/office/drawing/2016/5/13/chartex" xmlns:cx8="http://schemas.microsoft.com/office/drawing/2016/5/14/chartex" xmlns:mc="http://schemas.openxmlformats.org/markup-compatibility/2006" xmlns:aink="http://schemas.microsoft.com/office/drawing/2016/ink" xmlns:am3d="http://schemas.microsoft.com/office/drawing/2017/model3d" xmlns:o="urn:schemas-microsoft-com:office:office" xmlns:oel="http://schemas.microsoft.com/office/2019/extlst" xmlns:r="http://schemas.openxmlformats.org/officeDocument/2006/relationships" xmlns:m="http://schemas.openxmlformats.org/officeDocument/2006/math" xmlns:v="urn:schemas-microsoft-com:vml" xmlns:wp14="http://schemas.microsoft.com/office/word/2010/wordprocessingDrawing" xmlns:wp="http://schemas.openxmlformats.org/drawingml/2006/wordprocessingDrawing" xmlns:w10="urn:schemas-microsoft-com:office:word" xmlns:w="http://schemas.openxmlformats.org/wordprocessingml/2006/main" xmlns:w14="http://schemas.microsoft.com/office/word/2010/wordml" xmlns:w15="http://schemas.microsoft.com/office/word/2012/wordml" xmlns:w16cex="http://schemas.microsoft.com/office/word/2018/wordml/cex" xmlns:w16cid="http://schemas.microsoft.com/office/word/2016/wordml/cid" xmlns:w16="http://schemas.microsoft.com/office/word/2018/wordml" xmlns:w16sdtdh="http://schemas.microsoft.com/office/word/2020/wordml/sdtdatahash" xmlns:w16se="http://schemas.microsoft.com/office/word/2015/wordml/symex" xmlns:wpg="http://schemas.microsoft.com/office/word/2010/wordprocessingGroup" xmlns:wpi="http://schemas.microsoft.com/office/word/2010/wordprocessingInk" xmlns:wne="http://schemas.microsoft.com/office/word/2006/wordml" xmlns:wps="http://schemas.microsoft.com/office/word/2010/wordprocessingShape" mc:Ignorable="w14 w15 w16se w16cid w16 w16cex w16sdtdh wp14">
+<w:numbering xmlns:wpc="http://schemas.microsoft.com/office/word/2010/wordprocessingCanvas" xmlns:cx="http://schemas.microsoft.com/office/drawing/2014/chartex" xmlns:cx1="http://schemas.microsoft.com/office/drawing/2015/9/8/chartex" xmlns:cx2="http://schemas.microsoft.com/office/drawing/2015/10/21/chartex" xmlns:cx3="http://schemas.microsoft.com/office/drawing/2016/5/9/chartex" xmlns:cx4="http://schemas.microsoft.com/office/drawing/2016/5/10/chartex" xmlns:cx5="http://schemas.microsoft.com/office/drawing/2016/5/11/chartex" xmlns:cx6="http://schemas.microsoft.com/office/drawing/2016/5/12/chartex" xmlns:cx7="http://schemas.microsoft.com/office/drawing/2016/5/13/chartex" xmlns:cx8="http://schemas.microsoft.com/office/drawing/2016/5/14/chartex" xmlns:mc="http://schemas.openxmlformats.org/markup-compatibility/2006" xmlns:aink="http://schemas.microsoft.com/office/drawing/2016/ink" xmlns:am3d="http://schemas.microsoft.com/office/drawing/2017/model3d" xmlns:o="urn:schemas-microsoft-com:office:office" xmlns:oel="http://schemas.microsoft.com/office/2019/extlst" xmlns:r="http://schemas.openxmlformats.org/officeDocument/2006/relationships" xmlns:m="http://schemas.openxmlformats.org/officeDocument/2006/math" xmlns:v="urn:schemas-microsoft-com:vml" xmlns:wp14="http://schemas.microsoft.com/office/word/2010/wordprocessingDrawing" xmlns:wp="http://schemas.openxmlformats.org/drawingml/2006/wordprocessingDrawing" xmlns:w10="urn:schemas-microsoft-com:office:word" xmlns:w="http://schemas.openxmlformats.org/wordprocessingml/2006/main" xmlns:w14="http://schemas.microsoft.com/office/word/2010/wordml" xmlns:w15="http://schemas.microsoft.com/office/word/2012/wordml" xmlns:w16cex="http://schemas.microsoft.com/office/word/2018/wordml/cex" xmlns:w16cid="http://schemas.microsoft.com/office/word/2016/wordml/cid" xmlns:w16="http://schemas.microsoft.com/office/word/2018/wordml" xmlns:w16du="http://schemas.microsoft.com/office/word/2023/wordml/word16du" xmlns:w16sdtdh="http://schemas.microsoft.com/office/word/2020/wordml/sdtdatahash" xmlns:w16se="http://schemas.microsoft.com/office/word/2015/wordml/symex" xmlns:wpg="http://schemas.microsoft.com/office/word/2010/wordprocessingGroup" xmlns:wpi="http://schemas.microsoft.com/office/word/2010/wordprocessingInk" xmlns:wne="http://schemas.microsoft.com/office/word/2006/wordml" xmlns:wps="http://schemas.microsoft.com/office/word/2010/wordprocessingShape" mc:Ignorable="w14 w15 w16se w16cid w16 w16cex w16sdtdh w16du wp14">
   <w:abstractNum w:abstractNumId="0" w15:restartNumberingAfterBreak="0">
     <w:nsid w:val="18B468F5"/>
     <w:multiLevelType w:val="hybridMultilevel"/>
@@ -4472,7 +4484,7 @@
 </file>
 
 <file path=word/styles.xml><?xml version="1.0" encoding="utf-8"?>
-<w:styles xmlns:mc="http://schemas.openxmlformats.org/markup-compatibility/2006" xmlns:r="http://schemas.openxmlformats.org/officeDocument/2006/relationships" xmlns:w="http://schemas.openxmlformats.org/wordprocessingml/2006/main" xmlns:w14="http://schemas.microsoft.com/office/word/2010/wordml" xmlns:w15="http://schemas.microsoft.com/office/word/2012/wordml" xmlns:w16cex="http://schemas.microsoft.com/office/word/2018/wordml/cex" xmlns:w16cid="http://schemas.microsoft.com/office/word/2016/wordml/cid" xmlns:w16="http://schemas.microsoft.com/office/word/2018/wordml" xmlns:w16sdtdh="http://schemas.microsoft.com/office/word/2020/wordml/sdtdatahash" xmlns:w16se="http://schemas.microsoft.com/office/word/2015/wordml/symex" mc:Ignorable="w14 w15 w16se w16cid w16 w16cex w16sdtdh">
+<w:styles xmlns:mc="http://schemas.openxmlformats.org/markup-compatibility/2006" xmlns:r="http://schemas.openxmlformats.org/officeDocument/2006/relationships" xmlns:w="http://schemas.openxmlformats.org/wordprocessingml/2006/main" xmlns:w14="http://schemas.microsoft.com/office/word/2010/wordml" xmlns:w15="http://schemas.microsoft.com/office/word/2012/wordml" xmlns:w16cex="http://schemas.microsoft.com/office/word/2018/wordml/cex" xmlns:w16cid="http://schemas.microsoft.com/office/word/2016/wordml/cid" xmlns:w16="http://schemas.microsoft.com/office/word/2018/wordml" xmlns:w16du="http://schemas.microsoft.com/office/word/2023/wordml/word16du" xmlns:w16sdtdh="http://schemas.microsoft.com/office/word/2020/wordml/sdtdatahash" xmlns:w16se="http://schemas.microsoft.com/office/word/2015/wordml/symex" mc:Ignorable="w14 w15 w16se w16cid w16 w16cex w16sdtdh w16du">
   <w:docDefaults>
     <w:rPrDefault>
       <w:rPr>

</xml_diff>